<commit_message>
New Update 11/29/2024, 12:49 pm
</commit_message>
<xml_diff>
--- a/public/TEMPLATE updated.docx
+++ b/public/TEMPLATE updated.docx
@@ -1,6 +1,6 @@
 
 <file path=word/document.xml><?xml version="1.0" encoding="utf-8"?>
-<w:document xmlns:wpc="http://schemas.microsoft.com/office/word/2010/wordprocessingCanvas" xmlns:cx="http://schemas.microsoft.com/office/drawing/2014/chartex" xmlns:cx1="http://schemas.microsoft.com/office/drawing/2015/9/8/chartex" xmlns:cx2="http://schemas.microsoft.com/office/drawing/2015/10/21/chartex" xmlns:cx3="http://schemas.microsoft.com/office/drawing/2016/5/9/chartex" xmlns:cx4="http://schemas.microsoft.com/office/drawing/2016/5/10/chartex" xmlns:cx5="http://schemas.microsoft.com/office/drawing/2016/5/11/chartex" xmlns:cx6="http://schemas.microsoft.com/office/drawing/2016/5/12/chartex" xmlns:cx7="http://schemas.microsoft.com/office/drawing/2016/5/13/chartex" xmlns:cx8="http://schemas.microsoft.com/office/drawing/2016/5/14/chartex" xmlns:mc="http://schemas.openxmlformats.org/markup-compatibility/2006" xmlns:aink="http://schemas.microsoft.com/office/drawing/2016/ink" xmlns:am3d="http://schemas.microsoft.com/office/drawing/2017/model3d" xmlns:o="urn:schemas-microsoft-com:office:office" xmlns:r="http://schemas.openxmlformats.org/officeDocument/2006/relationships" xmlns:m="http://schemas.openxmlformats.org/officeDocument/2006/math" xmlns:v="urn:schemas-microsoft-com:vml" xmlns:wp14="http://schemas.microsoft.com/office/word/2010/wordprocessingDrawing" xmlns:wp="http://schemas.openxmlformats.org/drawingml/2006/wordprocessingDrawing" xmlns:w10="urn:schemas-microsoft-com:office:word" xmlns:w="http://schemas.openxmlformats.org/wordprocessingml/2006/main" xmlns:w14="http://schemas.microsoft.com/office/word/2010/wordml" xmlns:w15="http://schemas.microsoft.com/office/word/2012/wordml" xmlns:w16cex="http://schemas.microsoft.com/office/word/2018/wordml/cex" xmlns:w16cid="http://schemas.microsoft.com/office/word/2016/wordml/cid" xmlns:w16="http://schemas.microsoft.com/office/word/2018/wordml" xmlns:w16sdtdh="http://schemas.microsoft.com/office/word/2020/wordml/sdtdatahash" xmlns:w16se="http://schemas.microsoft.com/office/word/2015/wordml/symex" xmlns:wpg="http://schemas.microsoft.com/office/word/2010/wordprocessingGroup" xmlns:wpi="http://schemas.microsoft.com/office/word/2010/wordprocessingInk" xmlns:wne="http://schemas.microsoft.com/office/word/2006/wordml" xmlns:wps="http://schemas.microsoft.com/office/word/2010/wordprocessingShape" mc:Ignorable="w14 w15 w16se w16cid w16 w16cex w16sdtdh wp14">
+<w:document xmlns:wpc="http://schemas.microsoft.com/office/word/2010/wordprocessingCanvas" xmlns:cx="http://schemas.microsoft.com/office/drawing/2014/chartex" xmlns:cx1="http://schemas.microsoft.com/office/drawing/2015/9/8/chartex" xmlns:cx2="http://schemas.microsoft.com/office/drawing/2015/10/21/chartex" xmlns:cx3="http://schemas.microsoft.com/office/drawing/2016/5/9/chartex" xmlns:cx4="http://schemas.microsoft.com/office/drawing/2016/5/10/chartex" xmlns:cx5="http://schemas.microsoft.com/office/drawing/2016/5/11/chartex" xmlns:cx6="http://schemas.microsoft.com/office/drawing/2016/5/12/chartex" xmlns:cx7="http://schemas.microsoft.com/office/drawing/2016/5/13/chartex" xmlns:cx8="http://schemas.microsoft.com/office/drawing/2016/5/14/chartex" xmlns:mc="http://schemas.openxmlformats.org/markup-compatibility/2006" xmlns:aink="http://schemas.microsoft.com/office/drawing/2016/ink" xmlns:am3d="http://schemas.microsoft.com/office/drawing/2017/model3d" xmlns:o="urn:schemas-microsoft-com:office:office" xmlns:oel="http://schemas.microsoft.com/office/2019/extlst" xmlns:r="http://schemas.openxmlformats.org/officeDocument/2006/relationships" xmlns:m="http://schemas.openxmlformats.org/officeDocument/2006/math" xmlns:v="urn:schemas-microsoft-com:vml" xmlns:wp14="http://schemas.microsoft.com/office/word/2010/wordprocessingDrawing" xmlns:wp="http://schemas.openxmlformats.org/drawingml/2006/wordprocessingDrawing" xmlns:w10="urn:schemas-microsoft-com:office:word" xmlns:w="http://schemas.openxmlformats.org/wordprocessingml/2006/main" xmlns:w14="http://schemas.microsoft.com/office/word/2010/wordml" xmlns:w15="http://schemas.microsoft.com/office/word/2012/wordml" xmlns:w16cex="http://schemas.microsoft.com/office/word/2018/wordml/cex" xmlns:w16cid="http://schemas.microsoft.com/office/word/2016/wordml/cid" xmlns:w16="http://schemas.microsoft.com/office/word/2018/wordml" xmlns:w16du="http://schemas.microsoft.com/office/word/2023/wordml/word16du" xmlns:w16sdtdh="http://schemas.microsoft.com/office/word/2020/wordml/sdtdatahash" xmlns:w16se="http://schemas.microsoft.com/office/word/2015/wordml/symex" xmlns:wpg="http://schemas.microsoft.com/office/word/2010/wordprocessingGroup" xmlns:wpi="http://schemas.microsoft.com/office/word/2010/wordprocessingInk" xmlns:wne="http://schemas.microsoft.com/office/word/2006/wordml" xmlns:wps="http://schemas.microsoft.com/office/word/2010/wordprocessingShape" mc:Ignorable="w14 w15 w16se w16cid w16 w16cex w16sdtdh w16du wp14">
   <w:body>
     <w:p>
       <w:pPr>
@@ -38,14 +38,6 @@
           <w:b w:val="0"/>
         </w:rPr>
         <w:t xml:space="preserve">as of </w:t>
-      </w:r>
-      <w:r>
-        <w:rPr>
-          <w:b w:val="0"/>
-          <w:u w:val="single"/>
-          <w:lang w:val="en-US"/>
-        </w:rPr>
-        <w:t>_______________________</w:t>
       </w:r>
     </w:p>
     <w:p>
@@ -256,7 +248,7 @@
                 <v:stroke joinstyle="miter"/>
                 <v:path gradientshapeok="t" o:connecttype="rect"/>
               </v:shapetype>
-              <v:shape id="Text Box 12" o:spid="_x0000_s1026" type="#_x0000_t202" style="position:absolute;margin-left:0;margin-top:12.45pt;width:163.65pt;height:21.35pt;z-index:-251656704;visibility:visible;mso-wrap-style:square;mso-width-percent:0;mso-height-percent:0;mso-wrap-distance-left:9pt;mso-wrap-distance-top:0;mso-wrap-distance-right:9pt;mso-wrap-distance-bottom:0;mso-position-horizontal:absolute;mso-position-horizontal-relative:text;mso-position-vertical:absolute;mso-position-vertical-relative:text;mso-width-percent:0;mso-height-percent:0;mso-width-relative:page;mso-height-relative:page;v-text-anchor:top" o:gfxdata="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" filled="f" fillcolor="#333" strokeweight="1.5pt">
+              <v:shape id="Text Box 12" o:spid="_x0000_s1026" type="#_x0000_t202" style="position:absolute;margin-left:0;margin-top:12.45pt;width:163.65pt;height:21.35pt;z-index:-251656704;visibility:visible;mso-wrap-style:square;mso-width-percent:0;mso-height-percent:0;mso-wrap-distance-left:9pt;mso-wrap-distance-top:0;mso-wrap-distance-right:9pt;mso-wrap-distance-bottom:0;mso-position-horizontal:absolute;mso-position-horizontal-relative:text;mso-position-vertical:absolute;mso-position-vertical-relative:text;mso-width-percent:0;mso-height-percent:0;mso-width-relative:page;mso-height-relative:page;v-text-anchor:top" o:gfxdata="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" filled="f" fillcolor="#333" strokeweight="1.5pt">
                 <v:textbox>
                   <w:txbxContent>
                     <w:p>
@@ -349,7 +341,7 @@
         <w:gridCol w:w="1620"/>
         <w:gridCol w:w="2610"/>
         <w:gridCol w:w="1620"/>
-        <w:gridCol w:w="1350"/>
+        <w:gridCol w:w="1441"/>
       </w:tblGrid>
       <w:tr>
         <w:trPr>
@@ -419,6 +411,28 @@
                 <w:lang w:val="en-PH" w:eastAsia="en-PH"/>
               </w:rPr>
             </w:pPr>
+            <w:r>
+              <w:rPr>
+                <w:rFonts w:ascii="Times New Roman" w:eastAsia="Times New Roman" w:hAnsi="Times New Roman"/>
+                <w:color w:val="000000"/>
+                <w:sz w:val="20"/>
+                <w:szCs w:val="20"/>
+                <w:lang w:val="en-PH" w:eastAsia="en-PH"/>
+              </w:rPr>
+              <w:t>{</w:t>
+            </w:r>
+            <w:proofErr w:type="gramStart"/>
+            <w:r>
+              <w:rPr>
+                <w:rFonts w:ascii="Times New Roman" w:eastAsia="Times New Roman" w:hAnsi="Times New Roman"/>
+                <w:color w:val="000000"/>
+                <w:sz w:val="20"/>
+                <w:szCs w:val="20"/>
+                <w:lang w:val="en-PH" w:eastAsia="en-PH"/>
+              </w:rPr>
+              <w:t>surname }</w:t>
+            </w:r>
+            <w:proofErr w:type="gramEnd"/>
           </w:p>
         </w:tc>
         <w:tc>
@@ -485,6 +499,38 @@
                 <w:lang w:val="en-PH" w:eastAsia="en-PH"/>
               </w:rPr>
             </w:pPr>
+            <w:r>
+              <w:rPr>
+                <w:rFonts w:ascii="Times New Roman" w:eastAsia="Times New Roman" w:hAnsi="Times New Roman"/>
+                <w:color w:val="000000"/>
+                <w:sz w:val="20"/>
+                <w:szCs w:val="20"/>
+                <w:lang w:val="en-PH" w:eastAsia="en-PH"/>
+              </w:rPr>
+              <w:t>{</w:t>
+            </w:r>
+            <w:proofErr w:type="spellStart"/>
+            <w:r>
+              <w:rPr>
+                <w:rFonts w:ascii="Times New Roman" w:eastAsia="Times New Roman" w:hAnsi="Times New Roman"/>
+                <w:color w:val="000000"/>
+                <w:sz w:val="20"/>
+                <w:szCs w:val="20"/>
+                <w:lang w:val="en-PH" w:eastAsia="en-PH"/>
+              </w:rPr>
+              <w:t>giveName</w:t>
+            </w:r>
+            <w:proofErr w:type="spellEnd"/>
+            <w:r>
+              <w:rPr>
+                <w:rFonts w:ascii="Times New Roman" w:eastAsia="Times New Roman" w:hAnsi="Times New Roman"/>
+                <w:color w:val="000000"/>
+                <w:sz w:val="20"/>
+                <w:szCs w:val="20"/>
+                <w:lang w:val="en-PH" w:eastAsia="en-PH"/>
+              </w:rPr>
+              <w:t>}</w:t>
+            </w:r>
           </w:p>
         </w:tc>
         <w:tc>
@@ -551,6 +597,38 @@
                 <w:lang w:val="en-PH" w:eastAsia="en-PH"/>
               </w:rPr>
             </w:pPr>
+            <w:r>
+              <w:rPr>
+                <w:rFonts w:ascii="Times New Roman" w:eastAsia="Times New Roman" w:hAnsi="Times New Roman"/>
+                <w:color w:val="000000"/>
+                <w:sz w:val="20"/>
+                <w:szCs w:val="20"/>
+                <w:lang w:val="en-PH" w:eastAsia="en-PH"/>
+              </w:rPr>
+              <w:t>{</w:t>
+            </w:r>
+            <w:proofErr w:type="spellStart"/>
+            <w:r>
+              <w:rPr>
+                <w:rFonts w:ascii="Times New Roman" w:eastAsia="Times New Roman" w:hAnsi="Times New Roman"/>
+                <w:color w:val="000000"/>
+                <w:sz w:val="20"/>
+                <w:szCs w:val="20"/>
+                <w:lang w:val="en-PH" w:eastAsia="en-PH"/>
+              </w:rPr>
+              <w:t>middleName</w:t>
+            </w:r>
+            <w:proofErr w:type="spellEnd"/>
+            <w:r>
+              <w:rPr>
+                <w:rFonts w:ascii="Times New Roman" w:eastAsia="Times New Roman" w:hAnsi="Times New Roman"/>
+                <w:color w:val="000000"/>
+                <w:sz w:val="20"/>
+                <w:szCs w:val="20"/>
+                <w:lang w:val="en-PH" w:eastAsia="en-PH"/>
+              </w:rPr>
+              <w:t>}</w:t>
+            </w:r>
           </w:p>
         </w:tc>
       </w:tr>
@@ -623,6 +701,16 @@
                 <w:lang w:val="en-PH" w:eastAsia="en-PH"/>
               </w:rPr>
             </w:pPr>
+            <w:r>
+              <w:rPr>
+                <w:rFonts w:ascii="Times New Roman" w:eastAsia="Times New Roman" w:hAnsi="Times New Roman"/>
+                <w:color w:val="000000"/>
+                <w:sz w:val="20"/>
+                <w:szCs w:val="20"/>
+                <w:lang w:val="en-PH" w:eastAsia="en-PH"/>
+              </w:rPr>
+              <w:t>{address}</w:t>
+            </w:r>
           </w:p>
         </w:tc>
       </w:tr>
@@ -693,6 +781,40 @@
                 <w:lang w:val="en-PH" w:eastAsia="en-PH"/>
               </w:rPr>
             </w:pPr>
+            <w:r>
+              <w:rPr>
+                <w:rFonts w:ascii="Times New Roman" w:eastAsia="Times New Roman" w:hAnsi="Times New Roman"/>
+                <w:color w:val="000000"/>
+                <w:sz w:val="20"/>
+                <w:szCs w:val="20"/>
+                <w:lang w:val="en-PH" w:eastAsia="en-PH"/>
+              </w:rPr>
+              <w:t>{</w:t>
+            </w:r>
+            <w:proofErr w:type="spellStart"/>
+            <w:proofErr w:type="gramStart"/>
+            <w:r>
+              <w:rPr>
+                <w:rFonts w:ascii="Times New Roman" w:eastAsia="Times New Roman" w:hAnsi="Times New Roman"/>
+                <w:color w:val="000000"/>
+                <w:sz w:val="20"/>
+                <w:szCs w:val="20"/>
+                <w:lang w:val="en-PH" w:eastAsia="en-PH"/>
+              </w:rPr>
+              <w:t>dateOfBirth</w:t>
+            </w:r>
+            <w:proofErr w:type="spellEnd"/>
+            <w:r>
+              <w:rPr>
+                <w:rFonts w:ascii="Times New Roman" w:eastAsia="Times New Roman" w:hAnsi="Times New Roman"/>
+                <w:color w:val="000000"/>
+                <w:sz w:val="20"/>
+                <w:szCs w:val="20"/>
+                <w:lang w:val="en-PH" w:eastAsia="en-PH"/>
+              </w:rPr>
+              <w:t xml:space="preserve"> }</w:t>
+            </w:r>
+            <w:proofErr w:type="gramEnd"/>
           </w:p>
         </w:tc>
         <w:tc>
@@ -758,6 +880,38 @@
                 <w:lang w:val="en-PH" w:eastAsia="en-PH"/>
               </w:rPr>
             </w:pPr>
+            <w:r>
+              <w:rPr>
+                <w:rFonts w:ascii="Times New Roman" w:eastAsia="Times New Roman" w:hAnsi="Times New Roman"/>
+                <w:color w:val="000000"/>
+                <w:sz w:val="20"/>
+                <w:szCs w:val="20"/>
+                <w:lang w:val="en-PH" w:eastAsia="en-PH"/>
+              </w:rPr>
+              <w:t>{</w:t>
+            </w:r>
+            <w:proofErr w:type="spellStart"/>
+            <w:r>
+              <w:rPr>
+                <w:rFonts w:ascii="Times New Roman" w:eastAsia="Times New Roman" w:hAnsi="Times New Roman"/>
+                <w:color w:val="000000"/>
+                <w:sz w:val="20"/>
+                <w:szCs w:val="20"/>
+                <w:lang w:val="en-PH" w:eastAsia="en-PH"/>
+              </w:rPr>
+              <w:t>placeOfBirth</w:t>
+            </w:r>
+            <w:proofErr w:type="spellEnd"/>
+            <w:r>
+              <w:rPr>
+                <w:rFonts w:ascii="Times New Roman" w:eastAsia="Times New Roman" w:hAnsi="Times New Roman"/>
+                <w:color w:val="000000"/>
+                <w:sz w:val="20"/>
+                <w:szCs w:val="20"/>
+                <w:lang w:val="en-PH" w:eastAsia="en-PH"/>
+              </w:rPr>
+              <w:t>}</w:t>
+            </w:r>
           </w:p>
         </w:tc>
         <w:tc>
@@ -823,6 +977,16 @@
                 <w:lang w:val="en-PH" w:eastAsia="en-PH"/>
               </w:rPr>
             </w:pPr>
+            <w:r>
+              <w:rPr>
+                <w:rFonts w:ascii="Times New Roman" w:eastAsia="Times New Roman" w:hAnsi="Times New Roman"/>
+                <w:color w:val="000000"/>
+                <w:sz w:val="20"/>
+                <w:szCs w:val="20"/>
+                <w:lang w:val="en-PH" w:eastAsia="en-PH"/>
+              </w:rPr>
+              <w:t>{age}</w:t>
+            </w:r>
           </w:p>
         </w:tc>
       </w:tr>
@@ -893,6 +1057,38 @@
                 <w:lang w:val="en-PH" w:eastAsia="en-PH"/>
               </w:rPr>
             </w:pPr>
+            <w:r>
+              <w:rPr>
+                <w:rFonts w:ascii="Times New Roman" w:eastAsia="Times New Roman" w:hAnsi="Times New Roman"/>
+                <w:color w:val="000000"/>
+                <w:sz w:val="20"/>
+                <w:szCs w:val="20"/>
+                <w:lang w:val="en-PH" w:eastAsia="en-PH"/>
+              </w:rPr>
+              <w:t>{</w:t>
+            </w:r>
+            <w:proofErr w:type="spellStart"/>
+            <w:r>
+              <w:rPr>
+                <w:rFonts w:ascii="Times New Roman" w:eastAsia="Times New Roman" w:hAnsi="Times New Roman"/>
+                <w:color w:val="000000"/>
+                <w:sz w:val="20"/>
+                <w:szCs w:val="20"/>
+                <w:lang w:val="en-PH" w:eastAsia="en-PH"/>
+              </w:rPr>
+              <w:t>contactNo</w:t>
+            </w:r>
+            <w:proofErr w:type="spellEnd"/>
+            <w:r>
+              <w:rPr>
+                <w:rFonts w:ascii="Times New Roman" w:eastAsia="Times New Roman" w:hAnsi="Times New Roman"/>
+                <w:color w:val="000000"/>
+                <w:sz w:val="20"/>
+                <w:szCs w:val="20"/>
+                <w:lang w:val="en-PH" w:eastAsia="en-PH"/>
+              </w:rPr>
+              <w:t>}</w:t>
+            </w:r>
           </w:p>
         </w:tc>
         <w:tc>
@@ -958,6 +1154,16 @@
                 <w:lang w:val="en-PH" w:eastAsia="en-PH"/>
               </w:rPr>
             </w:pPr>
+            <w:r>
+              <w:rPr>
+                <w:rFonts w:ascii="Times New Roman" w:eastAsia="Times New Roman" w:hAnsi="Times New Roman"/>
+                <w:color w:val="000000"/>
+                <w:sz w:val="20"/>
+                <w:szCs w:val="20"/>
+                <w:lang w:val="en-PH" w:eastAsia="en-PH"/>
+              </w:rPr>
+              <w:t>{email}</w:t>
+            </w:r>
           </w:p>
         </w:tc>
         <w:tc>
@@ -1023,6 +1229,16 @@
                 <w:lang w:val="en-PH" w:eastAsia="en-PH"/>
               </w:rPr>
             </w:pPr>
+            <w:r>
+              <w:rPr>
+                <w:rFonts w:ascii="Times New Roman" w:eastAsia="Times New Roman" w:hAnsi="Times New Roman"/>
+                <w:color w:val="000000"/>
+                <w:sz w:val="20"/>
+                <w:szCs w:val="20"/>
+                <w:lang w:val="en-PH" w:eastAsia="en-PH"/>
+              </w:rPr>
+              <w:t>{sex}</w:t>
+            </w:r>
           </w:p>
         </w:tc>
       </w:tr>
@@ -1093,6 +1309,38 @@
                 <w:lang w:val="en-PH" w:eastAsia="en-PH"/>
               </w:rPr>
             </w:pPr>
+            <w:r>
+              <w:rPr>
+                <w:rFonts w:ascii="Times New Roman" w:eastAsia="Times New Roman" w:hAnsi="Times New Roman"/>
+                <w:color w:val="000000"/>
+                <w:sz w:val="20"/>
+                <w:szCs w:val="20"/>
+                <w:lang w:val="en-PH" w:eastAsia="en-PH"/>
+              </w:rPr>
+              <w:t>{</w:t>
+            </w:r>
+            <w:proofErr w:type="spellStart"/>
+            <w:r>
+              <w:rPr>
+                <w:rFonts w:ascii="Times New Roman" w:eastAsia="Times New Roman" w:hAnsi="Times New Roman"/>
+                <w:color w:val="000000"/>
+                <w:sz w:val="20"/>
+                <w:szCs w:val="20"/>
+                <w:lang w:val="en-PH" w:eastAsia="en-PH"/>
+              </w:rPr>
+              <w:t>civilStatus</w:t>
+            </w:r>
+            <w:proofErr w:type="spellEnd"/>
+            <w:r>
+              <w:rPr>
+                <w:rFonts w:ascii="Times New Roman" w:eastAsia="Times New Roman" w:hAnsi="Times New Roman"/>
+                <w:color w:val="000000"/>
+                <w:sz w:val="20"/>
+                <w:szCs w:val="20"/>
+                <w:lang w:val="en-PH" w:eastAsia="en-PH"/>
+              </w:rPr>
+              <w:t>}</w:t>
+            </w:r>
           </w:p>
         </w:tc>
         <w:tc>
@@ -1158,6 +1406,16 @@
                 <w:lang w:val="en-PH" w:eastAsia="en-PH"/>
               </w:rPr>
             </w:pPr>
+            <w:r>
+              <w:rPr>
+                <w:rFonts w:ascii="Times New Roman" w:eastAsia="Times New Roman" w:hAnsi="Times New Roman"/>
+                <w:color w:val="000000"/>
+                <w:sz w:val="20"/>
+                <w:szCs w:val="20"/>
+                <w:lang w:val="en-PH" w:eastAsia="en-PH"/>
+              </w:rPr>
+              <w:t>{spouse}</w:t>
+            </w:r>
           </w:p>
         </w:tc>
         <w:tc>
@@ -1223,6 +1481,16 @@
                 <w:lang w:val="en-PH" w:eastAsia="en-PH"/>
               </w:rPr>
             </w:pPr>
+            <w:r>
+              <w:rPr>
+                <w:rFonts w:ascii="Times New Roman" w:eastAsia="Times New Roman" w:hAnsi="Times New Roman"/>
+                <w:color w:val="000000"/>
+                <w:sz w:val="20"/>
+                <w:szCs w:val="20"/>
+                <w:lang w:val="en-PH" w:eastAsia="en-PH"/>
+              </w:rPr>
+              <w:t>{children}</w:t>
+            </w:r>
           </w:p>
         </w:tc>
       </w:tr>
@@ -1338,7 +1606,7 @@
           </mc:Choice>
           <mc:Fallback>
             <w:pict>
-              <v:shape w14:anchorId="1E22313E" id="Text Box 13" o:spid="_x0000_s1027" type="#_x0000_t202" style="position:absolute;margin-left:0;margin-top:4.75pt;width:192.4pt;height:20.1pt;z-index:-251655680;visibility:visible;mso-wrap-style:square;mso-width-percent:0;mso-height-percent:0;mso-wrap-distance-left:9pt;mso-wrap-distance-top:0;mso-wrap-distance-right:9pt;mso-wrap-distance-bottom:0;mso-position-horizontal:absolute;mso-position-horizontal-relative:text;mso-position-vertical:absolute;mso-position-vertical-relative:text;mso-width-percent:0;mso-height-percent:0;mso-width-relative:page;mso-height-relative:page;v-text-anchor:top" o:gfxdata="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" filled="f" fillcolor="#333" strokeweight="1.5pt">
+              <v:shape w14:anchorId="1E22313E" id="Text Box 13" o:spid="_x0000_s1027" type="#_x0000_t202" style="position:absolute;margin-left:0;margin-top:4.75pt;width:192.4pt;height:20.1pt;z-index:-251655680;visibility:visible;mso-wrap-style:square;mso-width-percent:0;mso-height-percent:0;mso-wrap-distance-left:9pt;mso-wrap-distance-top:0;mso-wrap-distance-right:9pt;mso-wrap-distance-bottom:0;mso-position-horizontal:absolute;mso-position-horizontal-relative:text;mso-position-vertical:absolute;mso-position-vertical-relative:text;mso-width-percent:0;mso-height-percent:0;mso-width-relative:page;mso-height-relative:page;v-text-anchor:top" o:gfxdata="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" filled="f" fillcolor="#333" strokeweight="1.5pt">
                 <v:textbox>
                   <w:txbxContent>
                     <w:p>
@@ -2707,7 +2975,7 @@
           </mc:Choice>
           <mc:Fallback>
             <w:pict>
-              <v:shape w14:anchorId="18D1A4B8" id="_x0000_s1028" type="#_x0000_t202" style="position:absolute;margin-left:-.15pt;margin-top:7.55pt;width:192.4pt;height:20.1pt;z-index:-251653632;visibility:visible;mso-wrap-style:square;mso-width-percent:0;mso-height-percent:0;mso-wrap-distance-left:9pt;mso-wrap-distance-top:0;mso-wrap-distance-right:9pt;mso-wrap-distance-bottom:0;mso-position-horizontal:absolute;mso-position-horizontal-relative:text;mso-position-vertical:absolute;mso-position-vertical-relative:text;mso-width-percent:0;mso-height-percent:0;mso-width-relative:page;mso-height-relative:page;v-text-anchor:top" o:gfxdata="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" filled="f" fillcolor="#333" strokeweight="1.5pt">
+              <v:shape w14:anchorId="18D1A4B8" id="_x0000_s1028" type="#_x0000_t202" style="position:absolute;margin-left:-.15pt;margin-top:7.55pt;width:192.4pt;height:20.1pt;z-index:-251653632;visibility:visible;mso-wrap-style:square;mso-width-percent:0;mso-height-percent:0;mso-wrap-distance-left:9pt;mso-wrap-distance-top:0;mso-wrap-distance-right:9pt;mso-wrap-distance-bottom:0;mso-position-horizontal:absolute;mso-position-horizontal-relative:text;mso-position-vertical:absolute;mso-position-vertical-relative:text;mso-width-percent:0;mso-height-percent:0;mso-width-relative:page;mso-height-relative:page;v-text-anchor:top" o:gfxdata="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" filled="f" fillcolor="#333" strokeweight="1.5pt">
                 <v:textbox>
                   <w:txbxContent>
                     <w:p>
@@ -3452,7 +3720,7 @@
           </mc:Choice>
           <mc:Fallback>
             <w:pict>
-              <v:shape w14:anchorId="20C7EB70" id="Text Box 6" o:spid="_x0000_s1029" type="#_x0000_t202" style="position:absolute;margin-left:0;margin-top:3.95pt;width:238.45pt;height:22pt;z-index:-251661824;visibility:visible;mso-wrap-style:square;mso-width-percent:0;mso-height-percent:0;mso-wrap-distance-left:9pt;mso-wrap-distance-top:0;mso-wrap-distance-right:9pt;mso-wrap-distance-bottom:0;mso-position-horizontal:absolute;mso-position-horizontal-relative:text;mso-position-vertical:absolute;mso-position-vertical-relative:text;mso-width-percent:0;mso-height-percent:0;mso-width-relative:page;mso-height-relative:page;v-text-anchor:top" o:gfxdata="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" filled="f" fillcolor="#333" strokeweight="1.5pt">
+              <v:shape w14:anchorId="20C7EB70" id="Text Box 6" o:spid="_x0000_s1029" type="#_x0000_t202" style="position:absolute;margin-left:0;margin-top:3.95pt;width:238.45pt;height:22pt;z-index:-251661824;visibility:visible;mso-wrap-style:square;mso-width-percent:0;mso-height-percent:0;mso-wrap-distance-left:9pt;mso-wrap-distance-top:0;mso-wrap-distance-right:9pt;mso-wrap-distance-bottom:0;mso-position-horizontal:absolute;mso-position-horizontal-relative:text;mso-position-vertical:absolute;mso-position-vertical-relative:text;mso-width-percent:0;mso-height-percent:0;mso-width-relative:page;mso-height-relative:page;v-text-anchor:top" o:gfxdata="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" filled="f" fillcolor="#333" strokeweight="1.5pt">
                 <v:textbox>
                   <w:txbxContent>
                     <w:p>
@@ -4146,7 +4414,7 @@
           </mc:Choice>
           <mc:Fallback>
             <w:pict>
-              <v:shape w14:anchorId="309FDCB3" id="Text Box 7" o:spid="_x0000_s1030" type="#_x0000_t202" style="position:absolute;margin-left:-2pt;margin-top:1.6pt;width:203.9pt;height:20.45pt;z-index:-251660800;visibility:visible;mso-wrap-style:square;mso-width-percent:0;mso-height-percent:0;mso-wrap-distance-left:9pt;mso-wrap-distance-top:0;mso-wrap-distance-right:9pt;mso-wrap-distance-bottom:0;mso-position-horizontal:absolute;mso-position-horizontal-relative:text;mso-position-vertical:absolute;mso-position-vertical-relative:text;mso-width-percent:0;mso-height-percent:0;mso-width-relative:page;mso-height-relative:page;v-text-anchor:top" o:gfxdata="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" filled="f" fillcolor="#333" strokeweight="1.5pt">
+              <v:shape w14:anchorId="309FDCB3" id="Text Box 7" o:spid="_x0000_s1030" type="#_x0000_t202" style="position:absolute;margin-left:-2pt;margin-top:1.6pt;width:203.9pt;height:20.45pt;z-index:-251660800;visibility:visible;mso-wrap-style:square;mso-width-percent:0;mso-height-percent:0;mso-wrap-distance-left:9pt;mso-wrap-distance-top:0;mso-wrap-distance-right:9pt;mso-wrap-distance-bottom:0;mso-position-horizontal:absolute;mso-position-horizontal-relative:text;mso-position-vertical:absolute;mso-position-vertical-relative:text;mso-width-percent:0;mso-height-percent:0;mso-width-relative:page;mso-height-relative:page;v-text-anchor:top" o:gfxdata="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" filled="f" fillcolor="#333" strokeweight="1.5pt">
                 <v:textbox>
                   <w:txbxContent>
                     <w:p>
@@ -5738,7 +6006,7 @@
           </mc:Choice>
           <mc:Fallback>
             <w:pict>
-              <v:shape w14:anchorId="7FE29946" id="Text Box 8" o:spid="_x0000_s1031" type="#_x0000_t202" style="position:absolute;left:0;text-align:left;margin-left:-.8pt;margin-top:9pt;width:304.4pt;height:22.1pt;z-index:251656704;visibility:visible;mso-wrap-style:square;mso-width-percent:0;mso-height-percent:0;mso-wrap-distance-left:9pt;mso-wrap-distance-top:0;mso-wrap-distance-right:9pt;mso-wrap-distance-bottom:0;mso-position-horizontal:absolute;mso-position-horizontal-relative:text;mso-position-vertical:absolute;mso-position-vertical-relative:text;mso-width-percent:0;mso-height-percent:0;mso-width-relative:page;mso-height-relative:page;v-text-anchor:top" o:gfxdata="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" filled="f" fillcolor="#333" strokeweight="1.5pt">
+              <v:shape w14:anchorId="7FE29946" id="Text Box 8" o:spid="_x0000_s1031" type="#_x0000_t202" style="position:absolute;left:0;text-align:left;margin-left:-.8pt;margin-top:9pt;width:304.4pt;height:22.1pt;z-index:251656704;visibility:visible;mso-wrap-style:square;mso-width-percent:0;mso-height-percent:0;mso-wrap-distance-left:9pt;mso-wrap-distance-top:0;mso-wrap-distance-right:9pt;mso-wrap-distance-bottom:0;mso-position-horizontal:absolute;mso-position-horizontal-relative:text;mso-position-vertical:absolute;mso-position-vertical-relative:text;mso-width-percent:0;mso-height-percent:0;mso-width-relative:page;mso-height-relative:page;v-text-anchor:top" o:gfxdata="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" filled="f" fillcolor="#333" strokeweight="1.5pt">
                 <v:textbox>
                   <w:txbxContent>
                     <w:p>
@@ -8433,7 +8701,7 @@
           </mc:Choice>
           <mc:Fallback>
             <w:pict>
-              <v:shape w14:anchorId="331F1D9C" id="Text Box 9" o:spid="_x0000_s1032" type="#_x0000_t202" style="position:absolute;left:0;text-align:left;margin-left:0;margin-top:.6pt;width:347.4pt;height:21.55pt;z-index:251657728;visibility:visible;mso-wrap-style:square;mso-width-percent:0;mso-height-percent:0;mso-wrap-distance-left:9pt;mso-wrap-distance-top:0;mso-wrap-distance-right:9pt;mso-wrap-distance-bottom:0;mso-position-horizontal:absolute;mso-position-horizontal-relative:text;mso-position-vertical:absolute;mso-position-vertical-relative:text;mso-width-percent:0;mso-height-percent:0;mso-width-relative:page;mso-height-relative:page;v-text-anchor:top" o:gfxdata="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" filled="f" fillcolor="#333" strokeweight="1.5pt">
+              <v:shape w14:anchorId="331F1D9C" id="Text Box 9" o:spid="_x0000_s1032" type="#_x0000_t202" style="position:absolute;left:0;text-align:left;margin-left:0;margin-top:.6pt;width:347.4pt;height:21.55pt;z-index:251657728;visibility:visible;mso-wrap-style:square;mso-width-percent:0;mso-height-percent:0;mso-wrap-distance-left:9pt;mso-wrap-distance-top:0;mso-wrap-distance-right:9pt;mso-wrap-distance-bottom:0;mso-position-horizontal:absolute;mso-position-horizontal-relative:text;mso-position-vertical:absolute;mso-position-vertical-relative:text;mso-width-percent:0;mso-height-percent:0;mso-width-relative:page;mso-height-relative:page;v-text-anchor:top" o:gfxdata="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" filled="f" fillcolor="#333" strokeweight="1.5pt">
                 <v:textbox>
                   <w:txbxContent>
                     <w:p>
@@ -9447,7 +9715,7 @@
           </mc:Choice>
           <mc:Fallback>
             <w:pict>
-              <v:shape w14:anchorId="4BBFBF9D" id="Text Box 11" o:spid="_x0000_s1033" type="#_x0000_t202" style="position:absolute;margin-left:-.1pt;margin-top:2pt;width:207.9pt;height:20.2pt;z-index:251658752;visibility:visible;mso-wrap-style:square;mso-width-percent:0;mso-height-percent:0;mso-wrap-distance-left:9pt;mso-wrap-distance-top:0;mso-wrap-distance-right:9pt;mso-wrap-distance-bottom:0;mso-position-horizontal:absolute;mso-position-horizontal-relative:text;mso-position-vertical:absolute;mso-position-vertical-relative:text;mso-width-percent:0;mso-height-percent:0;mso-width-relative:page;mso-height-relative:page;v-text-anchor:top" o:gfxdata="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" filled="f" fillcolor="#333" strokeweight="1.5pt">
+              <v:shape w14:anchorId="4BBFBF9D" id="Text Box 11" o:spid="_x0000_s1033" type="#_x0000_t202" style="position:absolute;margin-left:-.1pt;margin-top:2pt;width:207.9pt;height:20.2pt;z-index:251658752;visibility:visible;mso-wrap-style:square;mso-width-percent:0;mso-height-percent:0;mso-wrap-distance-left:9pt;mso-wrap-distance-top:0;mso-wrap-distance-right:9pt;mso-wrap-distance-bottom:0;mso-position-horizontal:absolute;mso-position-horizontal-relative:text;mso-position-vertical:absolute;mso-position-vertical-relative:text;mso-width-percent:0;mso-height-percent:0;mso-width-relative:page;mso-height-relative:page;v-text-anchor:top" o:gfxdata="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" filled="f" fillcolor="#333" strokeweight="1.5pt">
                 <v:textbox>
                   <w:txbxContent>
                     <w:p>
@@ -10624,7 +10892,7 @@
 </file>
 
 <file path=word/endnotes.xml><?xml version="1.0" encoding="utf-8"?>
-<w:endnotes xmlns:wpc="http://schemas.microsoft.com/office/word/2010/wordprocessingCanvas" xmlns:cx="http://schemas.microsoft.com/office/drawing/2014/chartex" xmlns:cx1="http://schemas.microsoft.com/office/drawing/2015/9/8/chartex" xmlns:cx2="http://schemas.microsoft.com/office/drawing/2015/10/21/chartex" xmlns:cx3="http://schemas.microsoft.com/office/drawing/2016/5/9/chartex" xmlns:cx4="http://schemas.microsoft.com/office/drawing/2016/5/10/chartex" xmlns:cx5="http://schemas.microsoft.com/office/drawing/2016/5/11/chartex" xmlns:cx6="http://schemas.microsoft.com/office/drawing/2016/5/12/chartex" xmlns:cx7="http://schemas.microsoft.com/office/drawing/2016/5/13/chartex" xmlns:cx8="http://schemas.microsoft.com/office/drawing/2016/5/14/chartex" xmlns:mc="http://schemas.openxmlformats.org/markup-compatibility/2006" xmlns:aink="http://schemas.microsoft.com/office/drawing/2016/ink" xmlns:am3d="http://schemas.microsoft.com/office/drawing/2017/model3d" xmlns:o="urn:schemas-microsoft-com:office:office" xmlns:r="http://schemas.openxmlformats.org/officeDocument/2006/relationships" xmlns:m="http://schemas.openxmlformats.org/officeDocument/2006/math" xmlns:v="urn:schemas-microsoft-com:vml" xmlns:wp14="http://schemas.microsoft.com/office/word/2010/wordprocessingDrawing" xmlns:wp="http://schemas.openxmlformats.org/drawingml/2006/wordprocessingDrawing" xmlns:w10="urn:schemas-microsoft-com:office:word" xmlns:w="http://schemas.openxmlformats.org/wordprocessingml/2006/main" xmlns:w14="http://schemas.microsoft.com/office/word/2010/wordml" xmlns:w15="http://schemas.microsoft.com/office/word/2012/wordml" xmlns:w16cex="http://schemas.microsoft.com/office/word/2018/wordml/cex" xmlns:w16cid="http://schemas.microsoft.com/office/word/2016/wordml/cid" xmlns:w16="http://schemas.microsoft.com/office/word/2018/wordml" xmlns:w16sdtdh="http://schemas.microsoft.com/office/word/2020/wordml/sdtdatahash" xmlns:w16se="http://schemas.microsoft.com/office/word/2015/wordml/symex" xmlns:wpg="http://schemas.microsoft.com/office/word/2010/wordprocessingGroup" xmlns:wpi="http://schemas.microsoft.com/office/word/2010/wordprocessingInk" xmlns:wne="http://schemas.microsoft.com/office/word/2006/wordml" xmlns:wps="http://schemas.microsoft.com/office/word/2010/wordprocessingShape" mc:Ignorable="w14 w15 w16se w16cid w16 w16cex w16sdtdh wp14">
+<w:endnotes xmlns:wpc="http://schemas.microsoft.com/office/word/2010/wordprocessingCanvas" xmlns:cx="http://schemas.microsoft.com/office/drawing/2014/chartex" xmlns:cx1="http://schemas.microsoft.com/office/drawing/2015/9/8/chartex" xmlns:cx2="http://schemas.microsoft.com/office/drawing/2015/10/21/chartex" xmlns:cx3="http://schemas.microsoft.com/office/drawing/2016/5/9/chartex" xmlns:cx4="http://schemas.microsoft.com/office/drawing/2016/5/10/chartex" xmlns:cx5="http://schemas.microsoft.com/office/drawing/2016/5/11/chartex" xmlns:cx6="http://schemas.microsoft.com/office/drawing/2016/5/12/chartex" xmlns:cx7="http://schemas.microsoft.com/office/drawing/2016/5/13/chartex" xmlns:cx8="http://schemas.microsoft.com/office/drawing/2016/5/14/chartex" xmlns:mc="http://schemas.openxmlformats.org/markup-compatibility/2006" xmlns:aink="http://schemas.microsoft.com/office/drawing/2016/ink" xmlns:am3d="http://schemas.microsoft.com/office/drawing/2017/model3d" xmlns:o="urn:schemas-microsoft-com:office:office" xmlns:oel="http://schemas.microsoft.com/office/2019/extlst" xmlns:r="http://schemas.openxmlformats.org/officeDocument/2006/relationships" xmlns:m="http://schemas.openxmlformats.org/officeDocument/2006/math" xmlns:v="urn:schemas-microsoft-com:vml" xmlns:wp14="http://schemas.microsoft.com/office/word/2010/wordprocessingDrawing" xmlns:wp="http://schemas.openxmlformats.org/drawingml/2006/wordprocessingDrawing" xmlns:w10="urn:schemas-microsoft-com:office:word" xmlns:w="http://schemas.openxmlformats.org/wordprocessingml/2006/main" xmlns:w14="http://schemas.microsoft.com/office/word/2010/wordml" xmlns:w15="http://schemas.microsoft.com/office/word/2012/wordml" xmlns:w16cex="http://schemas.microsoft.com/office/word/2018/wordml/cex" xmlns:w16cid="http://schemas.microsoft.com/office/word/2016/wordml/cid" xmlns:w16="http://schemas.microsoft.com/office/word/2018/wordml" xmlns:w16du="http://schemas.microsoft.com/office/word/2023/wordml/word16du" xmlns:w16sdtdh="http://schemas.microsoft.com/office/word/2020/wordml/sdtdatahash" xmlns:w16se="http://schemas.microsoft.com/office/word/2015/wordml/symex" xmlns:wpg="http://schemas.microsoft.com/office/word/2010/wordprocessingGroup" xmlns:wpi="http://schemas.microsoft.com/office/word/2010/wordprocessingInk" xmlns:wne="http://schemas.microsoft.com/office/word/2006/wordml" xmlns:wps="http://schemas.microsoft.com/office/word/2010/wordprocessingShape" mc:Ignorable="w14 w15 w16se w16cid w16 w16cex w16sdtdh w16du wp14">
   <w:endnote w:type="separator" w:id="-1">
     <w:p>
       <w:r>
@@ -10643,7 +10911,7 @@
 </file>
 
 <file path=word/footer1.xml><?xml version="1.0" encoding="utf-8"?>
-<w:ftr xmlns:wpc="http://schemas.microsoft.com/office/word/2010/wordprocessingCanvas" xmlns:cx="http://schemas.microsoft.com/office/drawing/2014/chartex" xmlns:cx1="http://schemas.microsoft.com/office/drawing/2015/9/8/chartex" xmlns:cx2="http://schemas.microsoft.com/office/drawing/2015/10/21/chartex" xmlns:cx3="http://schemas.microsoft.com/office/drawing/2016/5/9/chartex" xmlns:cx4="http://schemas.microsoft.com/office/drawing/2016/5/10/chartex" xmlns:cx5="http://schemas.microsoft.com/office/drawing/2016/5/11/chartex" xmlns:cx6="http://schemas.microsoft.com/office/drawing/2016/5/12/chartex" xmlns:cx7="http://schemas.microsoft.com/office/drawing/2016/5/13/chartex" xmlns:cx8="http://schemas.microsoft.com/office/drawing/2016/5/14/chartex" xmlns:mc="http://schemas.openxmlformats.org/markup-compatibility/2006" xmlns:aink="http://schemas.microsoft.com/office/drawing/2016/ink" xmlns:am3d="http://schemas.microsoft.com/office/drawing/2017/model3d" xmlns:o="urn:schemas-microsoft-com:office:office" xmlns:r="http://schemas.openxmlformats.org/officeDocument/2006/relationships" xmlns:m="http://schemas.openxmlformats.org/officeDocument/2006/math" xmlns:v="urn:schemas-microsoft-com:vml" xmlns:wp14="http://schemas.microsoft.com/office/word/2010/wordprocessingDrawing" xmlns:wp="http://schemas.openxmlformats.org/drawingml/2006/wordprocessingDrawing" xmlns:w10="urn:schemas-microsoft-com:office:word" xmlns:w="http://schemas.openxmlformats.org/wordprocessingml/2006/main" xmlns:w14="http://schemas.microsoft.com/office/word/2010/wordml" xmlns:w15="http://schemas.microsoft.com/office/word/2012/wordml" xmlns:w16cex="http://schemas.microsoft.com/office/word/2018/wordml/cex" xmlns:w16cid="http://schemas.microsoft.com/office/word/2016/wordml/cid" xmlns:w16="http://schemas.microsoft.com/office/word/2018/wordml" xmlns:w16sdtdh="http://schemas.microsoft.com/office/word/2020/wordml/sdtdatahash" xmlns:w16se="http://schemas.microsoft.com/office/word/2015/wordml/symex" xmlns:wpg="http://schemas.microsoft.com/office/word/2010/wordprocessingGroup" xmlns:wpi="http://schemas.microsoft.com/office/word/2010/wordprocessingInk" xmlns:wne="http://schemas.microsoft.com/office/word/2006/wordml" xmlns:wps="http://schemas.microsoft.com/office/word/2010/wordprocessingShape" mc:Ignorable="w14 w15 w16se w16cid w16 w16cex w16sdtdh wp14">
+<w:ftr xmlns:wpc="http://schemas.microsoft.com/office/word/2010/wordprocessingCanvas" xmlns:cx="http://schemas.microsoft.com/office/drawing/2014/chartex" xmlns:cx1="http://schemas.microsoft.com/office/drawing/2015/9/8/chartex" xmlns:cx2="http://schemas.microsoft.com/office/drawing/2015/10/21/chartex" xmlns:cx3="http://schemas.microsoft.com/office/drawing/2016/5/9/chartex" xmlns:cx4="http://schemas.microsoft.com/office/drawing/2016/5/10/chartex" xmlns:cx5="http://schemas.microsoft.com/office/drawing/2016/5/11/chartex" xmlns:cx6="http://schemas.microsoft.com/office/drawing/2016/5/12/chartex" xmlns:cx7="http://schemas.microsoft.com/office/drawing/2016/5/13/chartex" xmlns:cx8="http://schemas.microsoft.com/office/drawing/2016/5/14/chartex" xmlns:mc="http://schemas.openxmlformats.org/markup-compatibility/2006" xmlns:aink="http://schemas.microsoft.com/office/drawing/2016/ink" xmlns:am3d="http://schemas.microsoft.com/office/drawing/2017/model3d" xmlns:o="urn:schemas-microsoft-com:office:office" xmlns:oel="http://schemas.microsoft.com/office/2019/extlst" xmlns:r="http://schemas.openxmlformats.org/officeDocument/2006/relationships" xmlns:m="http://schemas.openxmlformats.org/officeDocument/2006/math" xmlns:v="urn:schemas-microsoft-com:vml" xmlns:wp14="http://schemas.microsoft.com/office/word/2010/wordprocessingDrawing" xmlns:wp="http://schemas.openxmlformats.org/drawingml/2006/wordprocessingDrawing" xmlns:w10="urn:schemas-microsoft-com:office:word" xmlns:w="http://schemas.openxmlformats.org/wordprocessingml/2006/main" xmlns:w14="http://schemas.microsoft.com/office/word/2010/wordml" xmlns:w15="http://schemas.microsoft.com/office/word/2012/wordml" xmlns:w16cex="http://schemas.microsoft.com/office/word/2018/wordml/cex" xmlns:w16cid="http://schemas.microsoft.com/office/word/2016/wordml/cid" xmlns:w16="http://schemas.microsoft.com/office/word/2018/wordml" xmlns:w16du="http://schemas.microsoft.com/office/word/2023/wordml/word16du" xmlns:w16sdtdh="http://schemas.microsoft.com/office/word/2020/wordml/sdtdatahash" xmlns:w16se="http://schemas.microsoft.com/office/word/2015/wordml/symex" xmlns:wpg="http://schemas.microsoft.com/office/word/2010/wordprocessingGroup" xmlns:wpi="http://schemas.microsoft.com/office/word/2010/wordprocessingInk" xmlns:wne="http://schemas.microsoft.com/office/word/2006/wordml" xmlns:wps="http://schemas.microsoft.com/office/word/2010/wordprocessingShape" mc:Ignorable="w14 w15 w16se w16cid w16 w16cex w16sdtdh w16du wp14">
   <w:p>
     <w:pPr>
       <w:pStyle w:val="Footer"/>
@@ -10743,23 +11011,7 @@
         <w:color w:val="385623"/>
         <w:sz w:val="14"/>
       </w:rPr>
-      <w:t xml:space="preserve">Barangay </w:t>
-    </w:r>
-    <w:proofErr w:type="spellStart"/>
-    <w:r>
-      <w:rPr>
-        <w:color w:val="385623"/>
-        <w:sz w:val="14"/>
-      </w:rPr>
-      <w:t>Pampang</w:t>
-    </w:r>
-    <w:proofErr w:type="spellEnd"/>
-    <w:r>
-      <w:rPr>
-        <w:color w:val="385623"/>
-        <w:sz w:val="14"/>
-      </w:rPr>
-      <w:t>, Angeles City, Philippines</w:t>
+      <w:t>Barangay Pampang, Angeles City, Philippines</w:t>
     </w:r>
     <w:r>
       <w:rPr>
@@ -10781,7 +11033,7 @@
 </file>
 
 <file path=word/footnotes.xml><?xml version="1.0" encoding="utf-8"?>
-<w:footnotes xmlns:wpc="http://schemas.microsoft.com/office/word/2010/wordprocessingCanvas" xmlns:cx="http://schemas.microsoft.com/office/drawing/2014/chartex" xmlns:cx1="http://schemas.microsoft.com/office/drawing/2015/9/8/chartex" xmlns:cx2="http://schemas.microsoft.com/office/drawing/2015/10/21/chartex" xmlns:cx3="http://schemas.microsoft.com/office/drawing/2016/5/9/chartex" xmlns:cx4="http://schemas.microsoft.com/office/drawing/2016/5/10/chartex" xmlns:cx5="http://schemas.microsoft.com/office/drawing/2016/5/11/chartex" xmlns:cx6="http://schemas.microsoft.com/office/drawing/2016/5/12/chartex" xmlns:cx7="http://schemas.microsoft.com/office/drawing/2016/5/13/chartex" xmlns:cx8="http://schemas.microsoft.com/office/drawing/2016/5/14/chartex" xmlns:mc="http://schemas.openxmlformats.org/markup-compatibility/2006" xmlns:aink="http://schemas.microsoft.com/office/drawing/2016/ink" xmlns:am3d="http://schemas.microsoft.com/office/drawing/2017/model3d" xmlns:o="urn:schemas-microsoft-com:office:office" xmlns:r="http://schemas.openxmlformats.org/officeDocument/2006/relationships" xmlns:m="http://schemas.openxmlformats.org/officeDocument/2006/math" xmlns:v="urn:schemas-microsoft-com:vml" xmlns:wp14="http://schemas.microsoft.com/office/word/2010/wordprocessingDrawing" xmlns:wp="http://schemas.openxmlformats.org/drawingml/2006/wordprocessingDrawing" xmlns:w10="urn:schemas-microsoft-com:office:word" xmlns:w="http://schemas.openxmlformats.org/wordprocessingml/2006/main" xmlns:w14="http://schemas.microsoft.com/office/word/2010/wordml" xmlns:w15="http://schemas.microsoft.com/office/word/2012/wordml" xmlns:w16cex="http://schemas.microsoft.com/office/word/2018/wordml/cex" xmlns:w16cid="http://schemas.microsoft.com/office/word/2016/wordml/cid" xmlns:w16="http://schemas.microsoft.com/office/word/2018/wordml" xmlns:w16sdtdh="http://schemas.microsoft.com/office/word/2020/wordml/sdtdatahash" xmlns:w16se="http://schemas.microsoft.com/office/word/2015/wordml/symex" xmlns:wpg="http://schemas.microsoft.com/office/word/2010/wordprocessingGroup" xmlns:wpi="http://schemas.microsoft.com/office/word/2010/wordprocessingInk" xmlns:wne="http://schemas.microsoft.com/office/word/2006/wordml" xmlns:wps="http://schemas.microsoft.com/office/word/2010/wordprocessingShape" mc:Ignorable="w14 w15 w16se w16cid w16 w16cex w16sdtdh wp14">
+<w:footnotes xmlns:wpc="http://schemas.microsoft.com/office/word/2010/wordprocessingCanvas" xmlns:cx="http://schemas.microsoft.com/office/drawing/2014/chartex" xmlns:cx1="http://schemas.microsoft.com/office/drawing/2015/9/8/chartex" xmlns:cx2="http://schemas.microsoft.com/office/drawing/2015/10/21/chartex" xmlns:cx3="http://schemas.microsoft.com/office/drawing/2016/5/9/chartex" xmlns:cx4="http://schemas.microsoft.com/office/drawing/2016/5/10/chartex" xmlns:cx5="http://schemas.microsoft.com/office/drawing/2016/5/11/chartex" xmlns:cx6="http://schemas.microsoft.com/office/drawing/2016/5/12/chartex" xmlns:cx7="http://schemas.microsoft.com/office/drawing/2016/5/13/chartex" xmlns:cx8="http://schemas.microsoft.com/office/drawing/2016/5/14/chartex" xmlns:mc="http://schemas.openxmlformats.org/markup-compatibility/2006" xmlns:aink="http://schemas.microsoft.com/office/drawing/2016/ink" xmlns:am3d="http://schemas.microsoft.com/office/drawing/2017/model3d" xmlns:o="urn:schemas-microsoft-com:office:office" xmlns:oel="http://schemas.microsoft.com/office/2019/extlst" xmlns:r="http://schemas.openxmlformats.org/officeDocument/2006/relationships" xmlns:m="http://schemas.openxmlformats.org/officeDocument/2006/math" xmlns:v="urn:schemas-microsoft-com:vml" xmlns:wp14="http://schemas.microsoft.com/office/word/2010/wordprocessingDrawing" xmlns:wp="http://schemas.openxmlformats.org/drawingml/2006/wordprocessingDrawing" xmlns:w10="urn:schemas-microsoft-com:office:word" xmlns:w="http://schemas.openxmlformats.org/wordprocessingml/2006/main" xmlns:w14="http://schemas.microsoft.com/office/word/2010/wordml" xmlns:w15="http://schemas.microsoft.com/office/word/2012/wordml" xmlns:w16cex="http://schemas.microsoft.com/office/word/2018/wordml/cex" xmlns:w16cid="http://schemas.microsoft.com/office/word/2016/wordml/cid" xmlns:w16="http://schemas.microsoft.com/office/word/2018/wordml" xmlns:w16du="http://schemas.microsoft.com/office/word/2023/wordml/word16du" xmlns:w16sdtdh="http://schemas.microsoft.com/office/word/2020/wordml/sdtdatahash" xmlns:w16se="http://schemas.microsoft.com/office/word/2015/wordml/symex" xmlns:wpg="http://schemas.microsoft.com/office/word/2010/wordprocessingGroup" xmlns:wpi="http://schemas.microsoft.com/office/word/2010/wordprocessingInk" xmlns:wne="http://schemas.microsoft.com/office/word/2006/wordml" xmlns:wps="http://schemas.microsoft.com/office/word/2010/wordprocessingShape" mc:Ignorable="w14 w15 w16se w16cid w16 w16cex w16sdtdh w16du wp14">
   <w:footnote w:type="separator" w:id="-1">
     <w:p>
       <w:r>
@@ -10800,7 +11052,7 @@
 </file>
 
 <file path=word/header1.xml><?xml version="1.0" encoding="utf-8"?>
-<w:hdr xmlns:wpc="http://schemas.microsoft.com/office/word/2010/wordprocessingCanvas" xmlns:cx="http://schemas.microsoft.com/office/drawing/2014/chartex" xmlns:cx1="http://schemas.microsoft.com/office/drawing/2015/9/8/chartex" xmlns:cx2="http://schemas.microsoft.com/office/drawing/2015/10/21/chartex" xmlns:cx3="http://schemas.microsoft.com/office/drawing/2016/5/9/chartex" xmlns:cx4="http://schemas.microsoft.com/office/drawing/2016/5/10/chartex" xmlns:cx5="http://schemas.microsoft.com/office/drawing/2016/5/11/chartex" xmlns:cx6="http://schemas.microsoft.com/office/drawing/2016/5/12/chartex" xmlns:cx7="http://schemas.microsoft.com/office/drawing/2016/5/13/chartex" xmlns:cx8="http://schemas.microsoft.com/office/drawing/2016/5/14/chartex" xmlns:mc="http://schemas.openxmlformats.org/markup-compatibility/2006" xmlns:aink="http://schemas.microsoft.com/office/drawing/2016/ink" xmlns:am3d="http://schemas.microsoft.com/office/drawing/2017/model3d" xmlns:o="urn:schemas-microsoft-com:office:office" xmlns:r="http://schemas.openxmlformats.org/officeDocument/2006/relationships" xmlns:m="http://schemas.openxmlformats.org/officeDocument/2006/math" xmlns:v="urn:schemas-microsoft-com:vml" xmlns:wp14="http://schemas.microsoft.com/office/word/2010/wordprocessingDrawing" xmlns:wp="http://schemas.openxmlformats.org/drawingml/2006/wordprocessingDrawing" xmlns:w10="urn:schemas-microsoft-com:office:word" xmlns:w="http://schemas.openxmlformats.org/wordprocessingml/2006/main" xmlns:w14="http://schemas.microsoft.com/office/word/2010/wordml" xmlns:w15="http://schemas.microsoft.com/office/word/2012/wordml" xmlns:w16cex="http://schemas.microsoft.com/office/word/2018/wordml/cex" xmlns:w16cid="http://schemas.microsoft.com/office/word/2016/wordml/cid" xmlns:w16="http://schemas.microsoft.com/office/word/2018/wordml" xmlns:w16sdtdh="http://schemas.microsoft.com/office/word/2020/wordml/sdtdatahash" xmlns:w16se="http://schemas.microsoft.com/office/word/2015/wordml/symex" xmlns:wpg="http://schemas.microsoft.com/office/word/2010/wordprocessingGroup" xmlns:wpi="http://schemas.microsoft.com/office/word/2010/wordprocessingInk" xmlns:wne="http://schemas.microsoft.com/office/word/2006/wordml" xmlns:wps="http://schemas.microsoft.com/office/word/2010/wordprocessingShape" mc:Ignorable="w14 w15 w16se w16cid w16 w16cex w16sdtdh wp14">
+<w:hdr xmlns:wpc="http://schemas.microsoft.com/office/word/2010/wordprocessingCanvas" xmlns:cx="http://schemas.microsoft.com/office/drawing/2014/chartex" xmlns:cx1="http://schemas.microsoft.com/office/drawing/2015/9/8/chartex" xmlns:cx2="http://schemas.microsoft.com/office/drawing/2015/10/21/chartex" xmlns:cx3="http://schemas.microsoft.com/office/drawing/2016/5/9/chartex" xmlns:cx4="http://schemas.microsoft.com/office/drawing/2016/5/10/chartex" xmlns:cx5="http://schemas.microsoft.com/office/drawing/2016/5/11/chartex" xmlns:cx6="http://schemas.microsoft.com/office/drawing/2016/5/12/chartex" xmlns:cx7="http://schemas.microsoft.com/office/drawing/2016/5/13/chartex" xmlns:cx8="http://schemas.microsoft.com/office/drawing/2016/5/14/chartex" xmlns:mc="http://schemas.openxmlformats.org/markup-compatibility/2006" xmlns:aink="http://schemas.microsoft.com/office/drawing/2016/ink" xmlns:am3d="http://schemas.microsoft.com/office/drawing/2017/model3d" xmlns:o="urn:schemas-microsoft-com:office:office" xmlns:oel="http://schemas.microsoft.com/office/2019/extlst" xmlns:r="http://schemas.openxmlformats.org/officeDocument/2006/relationships" xmlns:m="http://schemas.openxmlformats.org/officeDocument/2006/math" xmlns:v="urn:schemas-microsoft-com:vml" xmlns:wp14="http://schemas.microsoft.com/office/word/2010/wordprocessingDrawing" xmlns:wp="http://schemas.openxmlformats.org/drawingml/2006/wordprocessingDrawing" xmlns:w10="urn:schemas-microsoft-com:office:word" xmlns:w="http://schemas.openxmlformats.org/wordprocessingml/2006/main" xmlns:w14="http://schemas.microsoft.com/office/word/2010/wordml" xmlns:w15="http://schemas.microsoft.com/office/word/2012/wordml" xmlns:w16cex="http://schemas.microsoft.com/office/word/2018/wordml/cex" xmlns:w16cid="http://schemas.microsoft.com/office/word/2016/wordml/cid" xmlns:w16="http://schemas.microsoft.com/office/word/2018/wordml" xmlns:w16du="http://schemas.microsoft.com/office/word/2023/wordml/word16du" xmlns:w16sdtdh="http://schemas.microsoft.com/office/word/2020/wordml/sdtdatahash" xmlns:w16se="http://schemas.microsoft.com/office/word/2015/wordml/symex" xmlns:wpg="http://schemas.microsoft.com/office/word/2010/wordprocessingGroup" xmlns:wpi="http://schemas.microsoft.com/office/word/2010/wordprocessingInk" xmlns:wne="http://schemas.microsoft.com/office/word/2006/wordml" xmlns:wps="http://schemas.microsoft.com/office/word/2010/wordprocessingShape" mc:Ignorable="w14 w15 w16se w16cid w16 w16cex w16sdtdh w16du wp14">
   <w:p>
     <w:r>
       <w:rPr>
@@ -10995,7 +11247,7 @@
 </file>
 
 <file path=word/numbering.xml><?xml version="1.0" encoding="utf-8"?>
-<w:numbering xmlns:wpc="http://schemas.microsoft.com/office/word/2010/wordprocessingCanvas" xmlns:cx="http://schemas.microsoft.com/office/drawing/2014/chartex" xmlns:cx1="http://schemas.microsoft.com/office/drawing/2015/9/8/chartex" xmlns:cx2="http://schemas.microsoft.com/office/drawing/2015/10/21/chartex" xmlns:cx3="http://schemas.microsoft.com/office/drawing/2016/5/9/chartex" xmlns:cx4="http://schemas.microsoft.com/office/drawing/2016/5/10/chartex" xmlns:cx5="http://schemas.microsoft.com/office/drawing/2016/5/11/chartex" xmlns:cx6="http://schemas.microsoft.com/office/drawing/2016/5/12/chartex" xmlns:cx7="http://schemas.microsoft.com/office/drawing/2016/5/13/chartex" xmlns:cx8="http://schemas.microsoft.com/office/drawing/2016/5/14/chartex" xmlns:mc="http://schemas.openxmlformats.org/markup-compatibility/2006" xmlns:aink="http://schemas.microsoft.com/office/drawing/2016/ink" xmlns:am3d="http://schemas.microsoft.com/office/drawing/2017/model3d" xmlns:o="urn:schemas-microsoft-com:office:office" xmlns:r="http://schemas.openxmlformats.org/officeDocument/2006/relationships" xmlns:m="http://schemas.openxmlformats.org/officeDocument/2006/math" xmlns:v="urn:schemas-microsoft-com:vml" xmlns:wp14="http://schemas.microsoft.com/office/word/2010/wordprocessingDrawing" xmlns:wp="http://schemas.openxmlformats.org/drawingml/2006/wordprocessingDrawing" xmlns:w10="urn:schemas-microsoft-com:office:word" xmlns:w="http://schemas.openxmlformats.org/wordprocessingml/2006/main" xmlns:w14="http://schemas.microsoft.com/office/word/2010/wordml" xmlns:w15="http://schemas.microsoft.com/office/word/2012/wordml" xmlns:w16cex="http://schemas.microsoft.com/office/word/2018/wordml/cex" xmlns:w16cid="http://schemas.microsoft.com/office/word/2016/wordml/cid" xmlns:w16="http://schemas.microsoft.com/office/word/2018/wordml" xmlns:w16sdtdh="http://schemas.microsoft.com/office/word/2020/wordml/sdtdatahash" xmlns:w16se="http://schemas.microsoft.com/office/word/2015/wordml/symex" xmlns:wpg="http://schemas.microsoft.com/office/word/2010/wordprocessingGroup" xmlns:wpi="http://schemas.microsoft.com/office/word/2010/wordprocessingInk" xmlns:wne="http://schemas.microsoft.com/office/word/2006/wordml" xmlns:wps="http://schemas.microsoft.com/office/word/2010/wordprocessingShape" mc:Ignorable="w14 w15 w16se w16cid w16 w16cex w16sdtdh wp14">
+<w:numbering xmlns:wpc="http://schemas.microsoft.com/office/word/2010/wordprocessingCanvas" xmlns:cx="http://schemas.microsoft.com/office/drawing/2014/chartex" xmlns:cx1="http://schemas.microsoft.com/office/drawing/2015/9/8/chartex" xmlns:cx2="http://schemas.microsoft.com/office/drawing/2015/10/21/chartex" xmlns:cx3="http://schemas.microsoft.com/office/drawing/2016/5/9/chartex" xmlns:cx4="http://schemas.microsoft.com/office/drawing/2016/5/10/chartex" xmlns:cx5="http://schemas.microsoft.com/office/drawing/2016/5/11/chartex" xmlns:cx6="http://schemas.microsoft.com/office/drawing/2016/5/12/chartex" xmlns:cx7="http://schemas.microsoft.com/office/drawing/2016/5/13/chartex" xmlns:cx8="http://schemas.microsoft.com/office/drawing/2016/5/14/chartex" xmlns:mc="http://schemas.openxmlformats.org/markup-compatibility/2006" xmlns:aink="http://schemas.microsoft.com/office/drawing/2016/ink" xmlns:am3d="http://schemas.microsoft.com/office/drawing/2017/model3d" xmlns:o="urn:schemas-microsoft-com:office:office" xmlns:oel="http://schemas.microsoft.com/office/2019/extlst" xmlns:r="http://schemas.openxmlformats.org/officeDocument/2006/relationships" xmlns:m="http://schemas.openxmlformats.org/officeDocument/2006/math" xmlns:v="urn:schemas-microsoft-com:vml" xmlns:wp14="http://schemas.microsoft.com/office/word/2010/wordprocessingDrawing" xmlns:wp="http://schemas.openxmlformats.org/drawingml/2006/wordprocessingDrawing" xmlns:w10="urn:schemas-microsoft-com:office:word" xmlns:w="http://schemas.openxmlformats.org/wordprocessingml/2006/main" xmlns:w14="http://schemas.microsoft.com/office/word/2010/wordml" xmlns:w15="http://schemas.microsoft.com/office/word/2012/wordml" xmlns:w16cex="http://schemas.microsoft.com/office/word/2018/wordml/cex" xmlns:w16cid="http://schemas.microsoft.com/office/word/2016/wordml/cid" xmlns:w16="http://schemas.microsoft.com/office/word/2018/wordml" xmlns:w16du="http://schemas.microsoft.com/office/word/2023/wordml/word16du" xmlns:w16sdtdh="http://schemas.microsoft.com/office/word/2020/wordml/sdtdatahash" xmlns:w16se="http://schemas.microsoft.com/office/word/2015/wordml/symex" xmlns:wpg="http://schemas.microsoft.com/office/word/2010/wordprocessingGroup" xmlns:wpi="http://schemas.microsoft.com/office/word/2010/wordprocessingInk" xmlns:wne="http://schemas.microsoft.com/office/word/2006/wordml" xmlns:wps="http://schemas.microsoft.com/office/word/2010/wordprocessingShape" mc:Ignorable="w14 w15 w16se w16cid w16 w16cex w16sdtdh w16du wp14">
   <w:abstractNum w:abstractNumId="0" w15:restartNumberingAfterBreak="0">
     <w:nsid w:val="00000001"/>
     <w:multiLevelType w:val="hybridMultilevel"/>
@@ -15113,140 +15365,140 @@
       </w:pPr>
     </w:lvl>
   </w:abstractNum>
-  <w:num w:numId="1">
+  <w:num w:numId="1" w16cid:durableId="526717115">
     <w:abstractNumId w:val="0"/>
   </w:num>
-  <w:num w:numId="2">
+  <w:num w:numId="2" w16cid:durableId="1377318040">
     <w:abstractNumId w:val="1"/>
   </w:num>
-  <w:num w:numId="3">
+  <w:num w:numId="3" w16cid:durableId="356974916">
     <w:abstractNumId w:val="2"/>
   </w:num>
-  <w:num w:numId="4">
+  <w:num w:numId="4" w16cid:durableId="856888395">
     <w:abstractNumId w:val="9"/>
   </w:num>
-  <w:num w:numId="5">
+  <w:num w:numId="5" w16cid:durableId="2100634260">
     <w:abstractNumId w:val="36"/>
   </w:num>
-  <w:num w:numId="6">
+  <w:num w:numId="6" w16cid:durableId="282735425">
     <w:abstractNumId w:val="21"/>
   </w:num>
-  <w:num w:numId="7">
+  <w:num w:numId="7" w16cid:durableId="932395463">
     <w:abstractNumId w:val="20"/>
   </w:num>
-  <w:num w:numId="8">
+  <w:num w:numId="8" w16cid:durableId="700008031">
     <w:abstractNumId w:val="21"/>
   </w:num>
-  <w:num w:numId="9">
+  <w:num w:numId="9" w16cid:durableId="1868446996">
     <w:abstractNumId w:val="41"/>
   </w:num>
-  <w:num w:numId="10">
+  <w:num w:numId="10" w16cid:durableId="1981838070">
     <w:abstractNumId w:val="32"/>
   </w:num>
-  <w:num w:numId="11">
+  <w:num w:numId="11" w16cid:durableId="1389570453">
     <w:abstractNumId w:val="19"/>
   </w:num>
-  <w:num w:numId="12">
+  <w:num w:numId="12" w16cid:durableId="507057841">
     <w:abstractNumId w:val="38"/>
   </w:num>
-  <w:num w:numId="13">
+  <w:num w:numId="13" w16cid:durableId="261257061">
     <w:abstractNumId w:val="29"/>
   </w:num>
-  <w:num w:numId="14">
+  <w:num w:numId="14" w16cid:durableId="94788434">
     <w:abstractNumId w:val="18"/>
   </w:num>
-  <w:num w:numId="15">
+  <w:num w:numId="15" w16cid:durableId="449591221">
     <w:abstractNumId w:val="10"/>
   </w:num>
-  <w:num w:numId="16">
+  <w:num w:numId="16" w16cid:durableId="1432240443">
     <w:abstractNumId w:val="25"/>
   </w:num>
-  <w:num w:numId="17">
+  <w:num w:numId="17" w16cid:durableId="411705240">
     <w:abstractNumId w:val="15"/>
   </w:num>
-  <w:num w:numId="18">
+  <w:num w:numId="18" w16cid:durableId="425687740">
     <w:abstractNumId w:val="27"/>
   </w:num>
-  <w:num w:numId="19">
+  <w:num w:numId="19" w16cid:durableId="138693593">
     <w:abstractNumId w:val="35"/>
   </w:num>
-  <w:num w:numId="20">
+  <w:num w:numId="20" w16cid:durableId="724525961">
     <w:abstractNumId w:val="28"/>
   </w:num>
-  <w:num w:numId="21">
+  <w:num w:numId="21" w16cid:durableId="1338340625">
     <w:abstractNumId w:val="26"/>
   </w:num>
-  <w:num w:numId="22">
+  <w:num w:numId="22" w16cid:durableId="142352529">
     <w:abstractNumId w:val="23"/>
   </w:num>
-  <w:num w:numId="23">
+  <w:num w:numId="23" w16cid:durableId="468865798">
     <w:abstractNumId w:val="17"/>
   </w:num>
-  <w:num w:numId="24">
+  <w:num w:numId="24" w16cid:durableId="668020270">
     <w:abstractNumId w:val="39"/>
   </w:num>
-  <w:num w:numId="25">
+  <w:num w:numId="25" w16cid:durableId="1069613968">
     <w:abstractNumId w:val="3"/>
   </w:num>
-  <w:num w:numId="26">
+  <w:num w:numId="26" w16cid:durableId="929968236">
     <w:abstractNumId w:val="13"/>
   </w:num>
-  <w:num w:numId="27">
+  <w:num w:numId="27" w16cid:durableId="1704476685">
     <w:abstractNumId w:val="16"/>
   </w:num>
-  <w:num w:numId="28">
+  <w:num w:numId="28" w16cid:durableId="346565906">
     <w:abstractNumId w:val="33"/>
   </w:num>
-  <w:num w:numId="29">
+  <w:num w:numId="29" w16cid:durableId="1785928250">
     <w:abstractNumId w:val="7"/>
   </w:num>
-  <w:num w:numId="30">
+  <w:num w:numId="30" w16cid:durableId="1720586112">
     <w:abstractNumId w:val="12"/>
   </w:num>
-  <w:num w:numId="31">
+  <w:num w:numId="31" w16cid:durableId="284508507">
     <w:abstractNumId w:val="6"/>
   </w:num>
-  <w:num w:numId="32">
+  <w:num w:numId="32" w16cid:durableId="1504473220">
     <w:abstractNumId w:val="24"/>
   </w:num>
-  <w:num w:numId="33">
+  <w:num w:numId="33" w16cid:durableId="1977176308">
     <w:abstractNumId w:val="8"/>
   </w:num>
-  <w:num w:numId="34">
+  <w:num w:numId="34" w16cid:durableId="17046173">
     <w:abstractNumId w:val="5"/>
   </w:num>
-  <w:num w:numId="35">
+  <w:num w:numId="35" w16cid:durableId="79329161">
     <w:abstractNumId w:val="30"/>
   </w:num>
-  <w:num w:numId="36">
+  <w:num w:numId="36" w16cid:durableId="1646008375">
     <w:abstractNumId w:val="37"/>
   </w:num>
-  <w:num w:numId="37">
+  <w:num w:numId="37" w16cid:durableId="720901646">
     <w:abstractNumId w:val="11"/>
   </w:num>
-  <w:num w:numId="38">
+  <w:num w:numId="38" w16cid:durableId="1756322154">
     <w:abstractNumId w:val="14"/>
   </w:num>
-  <w:num w:numId="39">
+  <w:num w:numId="39" w16cid:durableId="882404325">
     <w:abstractNumId w:val="34"/>
   </w:num>
-  <w:num w:numId="40">
+  <w:num w:numId="40" w16cid:durableId="1808008908">
     <w:abstractNumId w:val="40"/>
   </w:num>
-  <w:num w:numId="41">
+  <w:num w:numId="41" w16cid:durableId="1901281018">
     <w:abstractNumId w:val="22"/>
   </w:num>
-  <w:num w:numId="42">
+  <w:num w:numId="42" w16cid:durableId="1737628663">
     <w:abstractNumId w:val="4"/>
   </w:num>
-  <w:num w:numId="43">
+  <w:num w:numId="43" w16cid:durableId="71466839">
     <w:abstractNumId w:val="31"/>
   </w:num>
 </w:numbering>
 </file>
 
 <file path=word/styles.xml><?xml version="1.0" encoding="utf-8"?>
-<w:styles xmlns:mc="http://schemas.openxmlformats.org/markup-compatibility/2006" xmlns:r="http://schemas.openxmlformats.org/officeDocument/2006/relationships" xmlns:w="http://schemas.openxmlformats.org/wordprocessingml/2006/main" xmlns:w14="http://schemas.microsoft.com/office/word/2010/wordml" xmlns:w15="http://schemas.microsoft.com/office/word/2012/wordml" xmlns:w16cex="http://schemas.microsoft.com/office/word/2018/wordml/cex" xmlns:w16cid="http://schemas.microsoft.com/office/word/2016/wordml/cid" xmlns:w16="http://schemas.microsoft.com/office/word/2018/wordml" xmlns:w16sdtdh="http://schemas.microsoft.com/office/word/2020/wordml/sdtdatahash" xmlns:w16se="http://schemas.microsoft.com/office/word/2015/wordml/symex" mc:Ignorable="w14 w15 w16se w16cid w16 w16cex w16sdtdh">
+<w:styles xmlns:mc="http://schemas.openxmlformats.org/markup-compatibility/2006" xmlns:r="http://schemas.openxmlformats.org/officeDocument/2006/relationships" xmlns:w="http://schemas.openxmlformats.org/wordprocessingml/2006/main" xmlns:w14="http://schemas.microsoft.com/office/word/2010/wordml" xmlns:w15="http://schemas.microsoft.com/office/word/2012/wordml" xmlns:w16cex="http://schemas.microsoft.com/office/word/2018/wordml/cex" xmlns:w16cid="http://schemas.microsoft.com/office/word/2016/wordml/cid" xmlns:w16="http://schemas.microsoft.com/office/word/2018/wordml" xmlns:w16du="http://schemas.microsoft.com/office/word/2023/wordml/word16du" xmlns:w16sdtdh="http://schemas.microsoft.com/office/word/2020/wordml/sdtdatahash" xmlns:w16se="http://schemas.microsoft.com/office/word/2015/wordml/symex" mc:Ignorable="w14 w15 w16se w16cid w16 w16cex w16sdtdh w16du">
   <w:docDefaults>
     <w:rPrDefault>
       <w:rPr>

</xml_diff>